<commit_message>
Crypto->new: add 9-10 labs
</commit_message>
<xml_diff>
--- a/lab08(Потоковые_Шифры)/lab8_report_mike_sivak.docx
+++ b/lab08(Потоковые_Шифры)/lab8_report_mike_sivak.docx
@@ -1,6 +1,6 @@
 
 <file path=word/document.xml><?xml version="1.0" encoding="utf-8"?>
-<w:document xmlns:wpc="http://schemas.microsoft.com/office/word/2010/wordprocessingCanvas" xmlns:cx="http://schemas.microsoft.com/office/drawing/2014/chartex" xmlns:mc="http://schemas.openxmlformats.org/markup-compatibility/2006" xmlns:o="urn:schemas-microsoft-com:office:office" xmlns:r="http://schemas.openxmlformats.org/officeDocument/2006/relationships" xmlns:m="http://schemas.openxmlformats.org/officeDocument/2006/math" xmlns:v="urn:schemas-microsoft-com:vml" xmlns:wp14="http://schemas.microsoft.com/office/word/2010/wordprocessingDrawing" xmlns:wp="http://schemas.openxmlformats.org/drawingml/2006/wordprocessingDrawing" xmlns:w10="urn:schemas-microsoft-com:office:word" xmlns:w="http://schemas.openxmlformats.org/wordprocessingml/2006/main" xmlns:w14="http://schemas.microsoft.com/office/word/2010/wordml" xmlns:w15="http://schemas.microsoft.com/office/word/2012/wordml" xmlns:w16se="http://schemas.microsoft.com/office/word/2015/wordml/symex" xmlns:wpg="http://schemas.microsoft.com/office/word/2010/wordprocessingGroup" xmlns:wpi="http://schemas.microsoft.com/office/word/2010/wordprocessingInk" xmlns:wne="http://schemas.microsoft.com/office/word/2006/wordml" xmlns:wps="http://schemas.microsoft.com/office/word/2010/wordprocessingShape" mc:Ignorable="w14 w15 w16se wp14">
+<w:document xmlns:wpc="http://schemas.microsoft.com/office/word/2010/wordprocessingCanvas" xmlns:cx="http://schemas.microsoft.com/office/drawing/2014/chartex" xmlns:cx1="http://schemas.microsoft.com/office/drawing/2015/9/8/chartex" xmlns:mc="http://schemas.openxmlformats.org/markup-compatibility/2006" xmlns:o="urn:schemas-microsoft-com:office:office" xmlns:r="http://schemas.openxmlformats.org/officeDocument/2006/relationships" xmlns:m="http://schemas.openxmlformats.org/officeDocument/2006/math" xmlns:v="urn:schemas-microsoft-com:vml" xmlns:wp14="http://schemas.microsoft.com/office/word/2010/wordprocessingDrawing" xmlns:wp="http://schemas.openxmlformats.org/drawingml/2006/wordprocessingDrawing" xmlns:w10="urn:schemas-microsoft-com:office:word" xmlns:w="http://schemas.openxmlformats.org/wordprocessingml/2006/main" xmlns:w14="http://schemas.microsoft.com/office/word/2010/wordml" xmlns:w15="http://schemas.microsoft.com/office/word/2012/wordml" xmlns:w16se="http://schemas.microsoft.com/office/word/2015/wordml/symex" xmlns:wpg="http://schemas.microsoft.com/office/word/2010/wordprocessingGroup" xmlns:wpi="http://schemas.microsoft.com/office/word/2010/wordprocessingInk" xmlns:wne="http://schemas.microsoft.com/office/word/2006/wordml" xmlns:wps="http://schemas.microsoft.com/office/word/2010/wordprocessingShape" mc:Ignorable="w14 w15 w16se wp14">
   <w:body>
     <w:p>
       <w:pPr>
@@ -426,7 +426,16 @@
           <w:szCs w:val="28"/>
           <w:lang w:val="ru-RU"/>
         </w:rPr>
-        <w:t>Студент 3 курса 5 группы</w:t>
+        <w:t>Студент 3 курса 4</w:t>
+      </w:r>
+      <w:r>
+        <w:rPr>
+          <w:rFonts w:ascii="Times New Roman" w:hAnsi="Times New Roman" w:cs="Times New Roman"/>
+          <w:sz w:val="28"/>
+          <w:szCs w:val="28"/>
+          <w:lang w:val="ru-RU"/>
+        </w:rPr>
+        <w:t xml:space="preserve"> группы</w:t>
       </w:r>
     </w:p>
     <w:p>
@@ -632,8 +641,10 @@
           <w:szCs w:val="28"/>
           <w:lang w:val="ru-RU"/>
         </w:rPr>
-        <w:t>Минск 2020</w:t>
-      </w:r>
+        <w:t>Минск 2021</w:t>
+      </w:r>
+      <w:bookmarkStart w:id="0" w:name="_GoBack"/>
+      <w:bookmarkEnd w:id="0"/>
     </w:p>
     <w:p>
       <w:pPr>
@@ -1602,16 +1613,7 @@
           <w:sz w:val="28"/>
           <w:lang w:val="ru-RU"/>
         </w:rPr>
-        <w:t>, которая упрощает работу и сокращает время и объём написанного кода.</w:t>
-      </w:r>
-      <w:r>
-        <w:rPr>
-          <w:rFonts w:ascii="Times New Roman" w:eastAsia="Calibri" w:hAnsi="Times New Roman" w:cs="Times New Roman"/>
-          <w:color w:val="000000"/>
-          <w:sz w:val="28"/>
-          <w:lang w:val="ru-RU"/>
-        </w:rPr>
-        <w:t xml:space="preserve"> </w:t>
+        <w:t xml:space="preserve">, которая упрощает работу и сокращает время и объём написанного кода. </w:t>
       </w:r>
       <w:r>
         <w:rPr>
@@ -1768,9 +1770,10 @@
       <w:r>
         <w:rPr>
           <w:rFonts w:ascii="Times New Roman" w:eastAsia="Calibri" w:hAnsi="Times New Roman" w:cs="Times New Roman"/>
+          <w:noProof/>
           <w:color w:val="000000"/>
           <w:sz w:val="28"/>
-          <w:lang w:val="ru-RU"/>
+          <w:lang w:val="ru-RU" w:eastAsia="ru-RU"/>
         </w:rPr>
         <w:drawing>
           <wp:inline distT="0" distB="0" distL="0" distR="0" wp14:anchorId="55BA27AC" wp14:editId="67B9231D">
@@ -1866,9 +1869,10 @@
       <w:r>
         <w:rPr>
           <w:rFonts w:ascii="Times New Roman" w:hAnsi="Times New Roman" w:cs="Times New Roman"/>
-          <w:sz w:val="28"/>
-          <w:szCs w:val="28"/>
-          <w:lang w:val="ru-RU"/>
+          <w:noProof/>
+          <w:sz w:val="28"/>
+          <w:szCs w:val="28"/>
+          <w:lang w:val="ru-RU" w:eastAsia="ru-RU"/>
         </w:rPr>
         <w:drawing>
           <wp:inline distT="0" distB="0" distL="0" distR="0" wp14:anchorId="4C652A67" wp14:editId="2AA89D5F">
@@ -2002,9 +2006,10 @@
       <w:r>
         <w:rPr>
           <w:rFonts w:ascii="Times New Roman" w:hAnsi="Times New Roman" w:cs="Times New Roman"/>
-          <w:sz w:val="28"/>
-          <w:szCs w:val="28"/>
-          <w:lang w:val="ru-RU"/>
+          <w:noProof/>
+          <w:sz w:val="28"/>
+          <w:szCs w:val="28"/>
+          <w:lang w:val="ru-RU" w:eastAsia="ru-RU"/>
         </w:rPr>
         <w:drawing>
           <wp:inline distT="0" distB="0" distL="0" distR="0" wp14:anchorId="7D2A6B62" wp14:editId="5F667BEC">
@@ -2163,6 +2168,7 @@
       <w:r>
         <w:rPr>
           <w:noProof/>
+          <w:lang w:val="ru-RU" w:eastAsia="ru-RU"/>
         </w:rPr>
         <w:drawing>
           <wp:inline distT="0" distB="0" distL="0" distR="0" wp14:anchorId="4838D533" wp14:editId="1414E8D0">
@@ -2325,6 +2331,7 @@
       <w:r>
         <w:rPr>
           <w:noProof/>
+          <w:lang w:val="ru-RU" w:eastAsia="ru-RU"/>
         </w:rPr>
         <w:drawing>
           <wp:inline distT="0" distB="0" distL="0" distR="0" wp14:anchorId="02B18EE4" wp14:editId="570C7D40">
@@ -2374,8 +2381,6 @@
           <w:lang w:val="ru-RU"/>
         </w:rPr>
       </w:pPr>
-      <w:bookmarkStart w:id="0" w:name="_GoBack"/>
-      <w:bookmarkEnd w:id="0"/>
     </w:p>
     <w:p>
       <w:pPr>
@@ -2469,7 +2474,7 @@
 </file>
 
 <file path=word/numbering.xml><?xml version="1.0" encoding="utf-8"?>
-<w:numbering xmlns:wpc="http://schemas.microsoft.com/office/word/2010/wordprocessingCanvas" xmlns:cx="http://schemas.microsoft.com/office/drawing/2014/chartex" xmlns:mc="http://schemas.openxmlformats.org/markup-compatibility/2006" xmlns:o="urn:schemas-microsoft-com:office:office" xmlns:r="http://schemas.openxmlformats.org/officeDocument/2006/relationships" xmlns:m="http://schemas.openxmlformats.org/officeDocument/2006/math" xmlns:v="urn:schemas-microsoft-com:vml" xmlns:wp14="http://schemas.microsoft.com/office/word/2010/wordprocessingDrawing" xmlns:wp="http://schemas.openxmlformats.org/drawingml/2006/wordprocessingDrawing" xmlns:w10="urn:schemas-microsoft-com:office:word" xmlns:w="http://schemas.openxmlformats.org/wordprocessingml/2006/main" xmlns:w14="http://schemas.microsoft.com/office/word/2010/wordml" xmlns:w15="http://schemas.microsoft.com/office/word/2012/wordml" xmlns:w16se="http://schemas.microsoft.com/office/word/2015/wordml/symex" xmlns:wpg="http://schemas.microsoft.com/office/word/2010/wordprocessingGroup" xmlns:wpi="http://schemas.microsoft.com/office/word/2010/wordprocessingInk" xmlns:wne="http://schemas.microsoft.com/office/word/2006/wordml" xmlns:wps="http://schemas.microsoft.com/office/word/2010/wordprocessingShape" mc:Ignorable="w14 w15 w16se wp14">
+<w:numbering xmlns:wpc="http://schemas.microsoft.com/office/word/2010/wordprocessingCanvas" xmlns:cx="http://schemas.microsoft.com/office/drawing/2014/chartex" xmlns:cx1="http://schemas.microsoft.com/office/drawing/2015/9/8/chartex" xmlns:mc="http://schemas.openxmlformats.org/markup-compatibility/2006" xmlns:o="urn:schemas-microsoft-com:office:office" xmlns:r="http://schemas.openxmlformats.org/officeDocument/2006/relationships" xmlns:m="http://schemas.openxmlformats.org/officeDocument/2006/math" xmlns:v="urn:schemas-microsoft-com:vml" xmlns:wp14="http://schemas.microsoft.com/office/word/2010/wordprocessingDrawing" xmlns:wp="http://schemas.openxmlformats.org/drawingml/2006/wordprocessingDrawing" xmlns:w10="urn:schemas-microsoft-com:office:word" xmlns:w="http://schemas.openxmlformats.org/wordprocessingml/2006/main" xmlns:w14="http://schemas.microsoft.com/office/word/2010/wordml" xmlns:w15="http://schemas.microsoft.com/office/word/2012/wordml" xmlns:w16se="http://schemas.microsoft.com/office/word/2015/wordml/symex" xmlns:wpg="http://schemas.microsoft.com/office/word/2010/wordprocessingGroup" xmlns:wpi="http://schemas.microsoft.com/office/word/2010/wordprocessingInk" xmlns:wne="http://schemas.microsoft.com/office/word/2006/wordml" xmlns:wps="http://schemas.microsoft.com/office/word/2010/wordprocessingShape" mc:Ignorable="w14 w15 w16se wp14">
   <w:abstractNum w:abstractNumId="0" w15:restartNumberingAfterBreak="0">
     <w:nsid w:val="029A7045"/>
     <w:multiLevelType w:val="hybridMultilevel"/>

</xml_diff>